<commit_message>
pictures to user manual
</commit_message>
<xml_diff>
--- a/management/userManual.docx
+++ b/management/userManual.docx
@@ -229,6 +229,54 @@
     </w:p>
     <w:p>
       <w:pPr>
+        <w:jc w:val="center"/>
+        <w:rPr>
+          <w:b/>
+        </w:rPr>
+      </w:pPr>
+      <w:r>
+        <w:rPr>
+          <w:noProof/>
+        </w:rPr>
+        <w:drawing>
+          <wp:inline distT="0" distB="0" distL="0" distR="0" wp14:anchorId="4E698414" wp14:editId="203EE814">
+            <wp:extent cx="3571875" cy="2635021"/>
+            <wp:effectExtent l="0" t="0" r="0" b="0"/>
+            <wp:docPr id="1" name="Picture 1"/>
+            <wp:cNvGraphicFramePr>
+              <a:graphicFrameLocks xmlns:a="http://schemas.openxmlformats.org/drawingml/2006/main" noChangeAspect="1"/>
+            </wp:cNvGraphicFramePr>
+            <a:graphic xmlns:a="http://schemas.openxmlformats.org/drawingml/2006/main">
+              <a:graphicData uri="http://schemas.openxmlformats.org/drawingml/2006/picture">
+                <pic:pic xmlns:pic="http://schemas.openxmlformats.org/drawingml/2006/picture">
+                  <pic:nvPicPr>
+                    <pic:cNvPr id="1" name=""/>
+                    <pic:cNvPicPr/>
+                  </pic:nvPicPr>
+                  <pic:blipFill>
+                    <a:blip r:embed="rId5"/>
+                    <a:stretch>
+                      <a:fillRect/>
+                    </a:stretch>
+                  </pic:blipFill>
+                  <pic:spPr>
+                    <a:xfrm>
+                      <a:off x="0" y="0"/>
+                      <a:ext cx="3576558" cy="2638476"/>
+                    </a:xfrm>
+                    <a:prstGeom prst="rect">
+                      <a:avLst/>
+                    </a:prstGeom>
+                  </pic:spPr>
+                </pic:pic>
+              </a:graphicData>
+            </a:graphic>
+          </wp:inline>
+        </w:drawing>
+      </w:r>
+    </w:p>
+    <w:p>
+      <w:pPr>
         <w:pStyle w:val="ListParagraph"/>
         <w:numPr>
           <w:ilvl w:val="0"/>
@@ -263,6 +311,7 @@
         </w:numPr>
       </w:pPr>
       <w:r>
+        <w:lastRenderedPageBreak/>
         <w:t xml:space="preserve">Multiplayer Button: </w:t>
       </w:r>
       <w:r>
@@ -274,6 +323,27 @@
     </w:p>
     <w:p>
       <w:pPr>
+        <w:pStyle w:val="ListParagraph"/>
+        <w:numPr>
+          <w:ilvl w:val="0"/>
+          <w:numId w:val="5"/>
+        </w:numPr>
+      </w:pPr>
+      <w:r>
+        <w:t>Options Button:</w:t>
+      </w:r>
+      <w:r>
+        <w:t xml:space="preserve"> </w:t>
+      </w:r>
+      <w:r>
+        <w:t xml:space="preserve">Adjust options. </w:t>
+      </w:r>
+      <w:r>
+        <w:t>Takes you to the Options Menu.</w:t>
+      </w:r>
+    </w:p>
+    <w:p>
+      <w:pPr>
         <w:rPr>
           <w:b/>
         </w:rPr>
@@ -283,6 +353,54 @@
           <w:b/>
         </w:rPr>
         <w:t>Single Player Menu</w:t>
+      </w:r>
+    </w:p>
+    <w:p>
+      <w:pPr>
+        <w:jc w:val="center"/>
+        <w:rPr>
+          <w:b/>
+        </w:rPr>
+      </w:pPr>
+      <w:r>
+        <w:rPr>
+          <w:noProof/>
+        </w:rPr>
+        <w:drawing>
+          <wp:inline distT="0" distB="0" distL="0" distR="0" wp14:anchorId="33C796F8" wp14:editId="4A8EE63C">
+            <wp:extent cx="3924300" cy="2873208"/>
+            <wp:effectExtent l="0" t="0" r="0" b="3810"/>
+            <wp:docPr id="2" name="Picture 2"/>
+            <wp:cNvGraphicFramePr>
+              <a:graphicFrameLocks xmlns:a="http://schemas.openxmlformats.org/drawingml/2006/main" noChangeAspect="1"/>
+            </wp:cNvGraphicFramePr>
+            <a:graphic xmlns:a="http://schemas.openxmlformats.org/drawingml/2006/main">
+              <a:graphicData uri="http://schemas.openxmlformats.org/drawingml/2006/picture">
+                <pic:pic xmlns:pic="http://schemas.openxmlformats.org/drawingml/2006/picture">
+                  <pic:nvPicPr>
+                    <pic:cNvPr id="1" name=""/>
+                    <pic:cNvPicPr/>
+                  </pic:nvPicPr>
+                  <pic:blipFill>
+                    <a:blip r:embed="rId6"/>
+                    <a:stretch>
+                      <a:fillRect/>
+                    </a:stretch>
+                  </pic:blipFill>
+                  <pic:spPr>
+                    <a:xfrm>
+                      <a:off x="0" y="0"/>
+                      <a:ext cx="3935715" cy="2881565"/>
+                    </a:xfrm>
+                    <a:prstGeom prst="rect">
+                      <a:avLst/>
+                    </a:prstGeom>
+                  </pic:spPr>
+                </pic:pic>
+              </a:graphicData>
+            </a:graphic>
+          </wp:inline>
+        </w:drawing>
       </w:r>
     </w:p>
     <w:p>
@@ -347,6 +465,18 @@
     </w:p>
     <w:p>
       <w:pPr>
+        <w:pStyle w:val="ListParagraph"/>
+        <w:numPr>
+          <w:ilvl w:val="0"/>
+          <w:numId w:val="6"/>
+        </w:numPr>
+      </w:pPr>
+      <w:r>
+        <w:t>Options Button: Adjust options. Takes you to the Options Menu.</w:t>
+      </w:r>
+    </w:p>
+    <w:p>
+      <w:pPr>
         <w:rPr>
           <w:b/>
         </w:rPr>
@@ -356,6 +486,54 @@
           <w:b/>
         </w:rPr>
         <w:t>Gameplay Menu (Single Player)</w:t>
+      </w:r>
+    </w:p>
+    <w:p>
+      <w:pPr>
+        <w:jc w:val="center"/>
+        <w:rPr>
+          <w:b/>
+        </w:rPr>
+      </w:pPr>
+      <w:r>
+        <w:rPr>
+          <w:noProof/>
+        </w:rPr>
+        <w:drawing>
+          <wp:inline distT="0" distB="0" distL="0" distR="0" wp14:anchorId="7B9845D9" wp14:editId="01034BEC">
+            <wp:extent cx="4171950" cy="3050069"/>
+            <wp:effectExtent l="0" t="0" r="0" b="0"/>
+            <wp:docPr id="3" name="Picture 3"/>
+            <wp:cNvGraphicFramePr>
+              <a:graphicFrameLocks xmlns:a="http://schemas.openxmlformats.org/drawingml/2006/main" noChangeAspect="1"/>
+            </wp:cNvGraphicFramePr>
+            <a:graphic xmlns:a="http://schemas.openxmlformats.org/drawingml/2006/main">
+              <a:graphicData uri="http://schemas.openxmlformats.org/drawingml/2006/picture">
+                <pic:pic xmlns:pic="http://schemas.openxmlformats.org/drawingml/2006/picture">
+                  <pic:nvPicPr>
+                    <pic:cNvPr id="1" name=""/>
+                    <pic:cNvPicPr/>
+                  </pic:nvPicPr>
+                  <pic:blipFill>
+                    <a:blip r:embed="rId7"/>
+                    <a:stretch>
+                      <a:fillRect/>
+                    </a:stretch>
+                  </pic:blipFill>
+                  <pic:spPr>
+                    <a:xfrm>
+                      <a:off x="0" y="0"/>
+                      <a:ext cx="4179162" cy="3055341"/>
+                    </a:xfrm>
+                    <a:prstGeom prst="rect">
+                      <a:avLst/>
+                    </a:prstGeom>
+                  </pic:spPr>
+                </pic:pic>
+              </a:graphicData>
+            </a:graphic>
+          </wp:inline>
+        </w:drawing>
       </w:r>
     </w:p>
     <w:p>
@@ -367,6 +545,7 @@
         </w:numPr>
       </w:pPr>
       <w:r>
+        <w:lastRenderedPageBreak/>
         <w:t>Back Button: Go back to the previous page. Takes you to the Single Player Menu.</w:t>
       </w:r>
     </w:p>
@@ -423,6 +602,21 @@
     </w:p>
     <w:p>
       <w:pPr>
+        <w:pStyle w:val="ListParagraph"/>
+        <w:numPr>
+          <w:ilvl w:val="0"/>
+          <w:numId w:val="7"/>
+        </w:numPr>
+      </w:pPr>
+      <w:r>
+        <w:t>Options Button: Adjust options. Takes you to the Options Menu</w:t>
+      </w:r>
+      <w:r>
+        <w:t>.</w:t>
+      </w:r>
+    </w:p>
+    <w:p>
+      <w:pPr>
         <w:rPr>
           <w:b/>
         </w:rPr>
@@ -431,8 +625,55 @@
         <w:rPr>
           <w:b/>
         </w:rPr>
-        <w:lastRenderedPageBreak/>
         <w:t>Results/Congratulations Menu</w:t>
+      </w:r>
+    </w:p>
+    <w:p>
+      <w:pPr>
+        <w:jc w:val="center"/>
+        <w:rPr>
+          <w:b/>
+        </w:rPr>
+      </w:pPr>
+      <w:r>
+        <w:rPr>
+          <w:noProof/>
+        </w:rPr>
+        <w:drawing>
+          <wp:inline distT="0" distB="0" distL="0" distR="0" wp14:anchorId="33D796CB" wp14:editId="6C717821">
+            <wp:extent cx="3695700" cy="2717287"/>
+            <wp:effectExtent l="0" t="0" r="0" b="6985"/>
+            <wp:docPr id="4" name="Picture 4"/>
+            <wp:cNvGraphicFramePr>
+              <a:graphicFrameLocks xmlns:a="http://schemas.openxmlformats.org/drawingml/2006/main" noChangeAspect="1"/>
+            </wp:cNvGraphicFramePr>
+            <a:graphic xmlns:a="http://schemas.openxmlformats.org/drawingml/2006/main">
+              <a:graphicData uri="http://schemas.openxmlformats.org/drawingml/2006/picture">
+                <pic:pic xmlns:pic="http://schemas.openxmlformats.org/drawingml/2006/picture">
+                  <pic:nvPicPr>
+                    <pic:cNvPr id="1" name=""/>
+                    <pic:cNvPicPr/>
+                  </pic:nvPicPr>
+                  <pic:blipFill>
+                    <a:blip r:embed="rId8"/>
+                    <a:stretch>
+                      <a:fillRect/>
+                    </a:stretch>
+                  </pic:blipFill>
+                  <pic:spPr>
+                    <a:xfrm>
+                      <a:off x="0" y="0"/>
+                      <a:ext cx="3710175" cy="2727929"/>
+                    </a:xfrm>
+                    <a:prstGeom prst="rect">
+                      <a:avLst/>
+                    </a:prstGeom>
+                  </pic:spPr>
+                </pic:pic>
+              </a:graphicData>
+            </a:graphic>
+          </wp:inline>
+        </w:drawing>
       </w:r>
     </w:p>
     <w:p>
@@ -486,6 +727,55 @@
     </w:p>
     <w:p>
       <w:pPr>
+        <w:jc w:val="center"/>
+        <w:rPr>
+          <w:b/>
+        </w:rPr>
+      </w:pPr>
+      <w:r>
+        <w:rPr>
+          <w:noProof/>
+        </w:rPr>
+        <w:lastRenderedPageBreak/>
+        <w:drawing>
+          <wp:inline distT="0" distB="0" distL="0" distR="0" wp14:anchorId="3F3A8493" wp14:editId="76B9052C">
+            <wp:extent cx="3810000" cy="2856278"/>
+            <wp:effectExtent l="0" t="0" r="0" b="1270"/>
+            <wp:docPr id="5" name="Picture 5"/>
+            <wp:cNvGraphicFramePr>
+              <a:graphicFrameLocks xmlns:a="http://schemas.openxmlformats.org/drawingml/2006/main" noChangeAspect="1"/>
+            </wp:cNvGraphicFramePr>
+            <a:graphic xmlns:a="http://schemas.openxmlformats.org/drawingml/2006/main">
+              <a:graphicData uri="http://schemas.openxmlformats.org/drawingml/2006/picture">
+                <pic:pic xmlns:pic="http://schemas.openxmlformats.org/drawingml/2006/picture">
+                  <pic:nvPicPr>
+                    <pic:cNvPr id="1" name=""/>
+                    <pic:cNvPicPr/>
+                  </pic:nvPicPr>
+                  <pic:blipFill>
+                    <a:blip r:embed="rId9"/>
+                    <a:stretch>
+                      <a:fillRect/>
+                    </a:stretch>
+                  </pic:blipFill>
+                  <pic:spPr>
+                    <a:xfrm>
+                      <a:off x="0" y="0"/>
+                      <a:ext cx="3817100" cy="2861601"/>
+                    </a:xfrm>
+                    <a:prstGeom prst="rect">
+                      <a:avLst/>
+                    </a:prstGeom>
+                  </pic:spPr>
+                </pic:pic>
+              </a:graphicData>
+            </a:graphic>
+          </wp:inline>
+        </w:drawing>
+      </w:r>
+    </w:p>
+    <w:p>
+      <w:pPr>
         <w:pStyle w:val="ListParagraph"/>
         <w:numPr>
           <w:ilvl w:val="0"/>
@@ -566,6 +856,54 @@
           <w:b/>
         </w:rPr>
         <w:t>High Scores Menu</w:t>
+      </w:r>
+    </w:p>
+    <w:p>
+      <w:pPr>
+        <w:jc w:val="center"/>
+        <w:rPr>
+          <w:b/>
+        </w:rPr>
+      </w:pPr>
+      <w:r>
+        <w:rPr>
+          <w:noProof/>
+        </w:rPr>
+        <w:drawing>
+          <wp:inline distT="0" distB="0" distL="0" distR="0" wp14:anchorId="60BA9BA0" wp14:editId="717BEA59">
+            <wp:extent cx="3633246" cy="2696210"/>
+            <wp:effectExtent l="0" t="0" r="5715" b="8890"/>
+            <wp:docPr id="6" name="Picture 6"/>
+            <wp:cNvGraphicFramePr>
+              <a:graphicFrameLocks xmlns:a="http://schemas.openxmlformats.org/drawingml/2006/main" noChangeAspect="1"/>
+            </wp:cNvGraphicFramePr>
+            <a:graphic xmlns:a="http://schemas.openxmlformats.org/drawingml/2006/main">
+              <a:graphicData uri="http://schemas.openxmlformats.org/drawingml/2006/picture">
+                <pic:pic xmlns:pic="http://schemas.openxmlformats.org/drawingml/2006/picture">
+                  <pic:nvPicPr>
+                    <pic:cNvPr id="1" name=""/>
+                    <pic:cNvPicPr/>
+                  </pic:nvPicPr>
+                  <pic:blipFill>
+                    <a:blip r:embed="rId10"/>
+                    <a:stretch>
+                      <a:fillRect/>
+                    </a:stretch>
+                  </pic:blipFill>
+                  <pic:spPr>
+                    <a:xfrm>
+                      <a:off x="0" y="0"/>
+                      <a:ext cx="3638686" cy="2700247"/>
+                    </a:xfrm>
+                    <a:prstGeom prst="rect">
+                      <a:avLst/>
+                    </a:prstGeom>
+                  </pic:spPr>
+                </pic:pic>
+              </a:graphicData>
+            </a:graphic>
+          </wp:inline>
+        </w:drawing>
       </w:r>
     </w:p>
     <w:p>

</xml_diff>